<commit_message>
The Mania of Madness
- Renamed Madness to Mania
</commit_message>
<xml_diff>
--- a/Rules.docx
+++ b/Rules.docx
@@ -767,7 +767,23 @@
           <w:sz w:val="28"/>
           <w:szCs w:val="24"/>
         </w:rPr>
-        <w:t>. To determine your starting HP roll the hit die (re-roll 1’s) – this is your starting HP. If the roll is lower than your CON, you use your CON as the starting HP instead.</w:t>
+        <w:t xml:space="preserve">. To determine your starting </w:t>
+      </w:r>
+      <w:proofErr w:type="gramStart"/>
+      <w:r>
+        <w:rPr>
+          <w:sz w:val="28"/>
+          <w:szCs w:val="24"/>
+        </w:rPr>
+        <w:t>HP</w:t>
+      </w:r>
+      <w:proofErr w:type="gramEnd"/>
+      <w:r>
+        <w:rPr>
+          <w:sz w:val="28"/>
+          <w:szCs w:val="24"/>
+        </w:rPr>
+        <w:t xml:space="preserve"> roll the hit die (re-roll 1’s) – this is your starting HP. If the roll is lower than your CON, you use your CON as the starting HP instead.</w:t>
       </w:r>
     </w:p>
     <w:p>
@@ -2365,7 +2381,23 @@
           <w:sz w:val="28"/>
           <w:szCs w:val="24"/>
         </w:rPr>
-        <w:t>By default these attacks deal damage equal to your STR.</w:t>
+        <w:t xml:space="preserve">By </w:t>
+      </w:r>
+      <w:proofErr w:type="gramStart"/>
+      <w:r>
+        <w:rPr>
+          <w:sz w:val="28"/>
+          <w:szCs w:val="24"/>
+        </w:rPr>
+        <w:t>default</w:t>
+      </w:r>
+      <w:proofErr w:type="gramEnd"/>
+      <w:r>
+        <w:rPr>
+          <w:sz w:val="28"/>
+          <w:szCs w:val="24"/>
+        </w:rPr>
+        <w:t xml:space="preserve"> these attacks deal damage equal to your STR.</w:t>
       </w:r>
     </w:p>
     <w:p>
@@ -5285,7 +5317,23 @@
           <w:sz w:val="28"/>
           <w:szCs w:val="24"/>
         </w:rPr>
-        <w:t>, only that particular page is destroyed.</w:t>
+        <w:t xml:space="preserve">, only that </w:t>
+      </w:r>
+      <w:proofErr w:type="gramStart"/>
+      <w:r>
+        <w:rPr>
+          <w:sz w:val="28"/>
+          <w:szCs w:val="24"/>
+        </w:rPr>
+        <w:t>particular page</w:t>
+      </w:r>
+      <w:proofErr w:type="gramEnd"/>
+      <w:r>
+        <w:rPr>
+          <w:sz w:val="28"/>
+          <w:szCs w:val="24"/>
+        </w:rPr>
+        <w:t xml:space="preserve"> is destroyed.</w:t>
       </w:r>
     </w:p>
     <w:p>
@@ -5360,7 +5408,23 @@
           <w:sz w:val="28"/>
           <w:szCs w:val="24"/>
         </w:rPr>
-        <w:t>Your cantrips do not gain the normal benefits of a higher character level (i.e. additional damage).</w:t>
+        <w:t>Your cantrips do not gain the normal benefits of a higher character level (</w:t>
+      </w:r>
+      <w:proofErr w:type="gramStart"/>
+      <w:r>
+        <w:rPr>
+          <w:sz w:val="28"/>
+          <w:szCs w:val="24"/>
+        </w:rPr>
+        <w:t>i.e.</w:t>
+      </w:r>
+      <w:proofErr w:type="gramEnd"/>
+      <w:r>
+        <w:rPr>
+          <w:sz w:val="28"/>
+          <w:szCs w:val="24"/>
+        </w:rPr>
+        <w:t xml:space="preserve"> additional damage).</w:t>
       </w:r>
     </w:p>
     <w:p>
@@ -6419,7 +6483,35 @@
           <w:sz w:val="28"/>
           <w:szCs w:val="24"/>
         </w:rPr>
-        <w:t>their maximum Stress, they suffer some form of Madness as determined in the “Madness” section</w:t>
+        <w:t xml:space="preserve">their maximum Stress, they suffer some form of </w:t>
+      </w:r>
+      <w:r>
+        <w:rPr>
+          <w:sz w:val="28"/>
+          <w:szCs w:val="24"/>
+        </w:rPr>
+        <w:t>Mania</w:t>
+      </w:r>
+      <w:r>
+        <w:rPr>
+          <w:sz w:val="28"/>
+          <w:szCs w:val="24"/>
+        </w:rPr>
+        <w:t xml:space="preserve"> as determined in the “</w:t>
+      </w:r>
+      <w:r>
+        <w:rPr>
+          <w:sz w:val="28"/>
+          <w:szCs w:val="24"/>
+        </w:rPr>
+        <w:t>Mania</w:t>
+      </w:r>
+      <w:r>
+        <w:rPr>
+          <w:sz w:val="28"/>
+          <w:szCs w:val="24"/>
+        </w:rPr>
+        <w:t>” section</w:t>
       </w:r>
       <w:r>
         <w:rPr>
@@ -6947,7 +7039,21 @@
           <w:sz w:val="28"/>
           <w:szCs w:val="24"/>
         </w:rPr>
-        <w:t xml:space="preserve"> to Madness.</w:t>
+        <w:t xml:space="preserve"> to </w:t>
+      </w:r>
+      <w:r>
+        <w:rPr>
+          <w:sz w:val="28"/>
+          <w:szCs w:val="24"/>
+        </w:rPr>
+        <w:t>Mania</w:t>
+      </w:r>
+      <w:r>
+        <w:rPr>
+          <w:sz w:val="28"/>
+          <w:szCs w:val="24"/>
+        </w:rPr>
+        <w:t>.</w:t>
       </w:r>
     </w:p>
     <w:p>
@@ -7362,22 +7468,36 @@
           <w:sz w:val="32"/>
           <w:szCs w:val="28"/>
         </w:rPr>
-        <w:t>Madness</w:t>
-      </w:r>
-    </w:p>
-    <w:p>
-      <w:pPr>
-        <w:rPr>
-          <w:sz w:val="28"/>
-          <w:szCs w:val="24"/>
-        </w:rPr>
-      </w:pPr>
-      <w:r>
-        <w:rPr>
-          <w:sz w:val="28"/>
-          <w:szCs w:val="24"/>
-        </w:rPr>
-        <w:t>To determine what madness a creature suffers, roll a d10 and consult the corresponding table below.</w:t>
+        <w:t>Mania</w:t>
+      </w:r>
+    </w:p>
+    <w:p>
+      <w:pPr>
+        <w:rPr>
+          <w:sz w:val="28"/>
+          <w:szCs w:val="24"/>
+        </w:rPr>
+      </w:pPr>
+      <w:r>
+        <w:rPr>
+          <w:sz w:val="28"/>
+          <w:szCs w:val="24"/>
+        </w:rPr>
+        <w:t xml:space="preserve">To determine what </w:t>
+      </w:r>
+      <w:r>
+        <w:rPr>
+          <w:sz w:val="28"/>
+          <w:szCs w:val="24"/>
+        </w:rPr>
+        <w:t>Mania</w:t>
+      </w:r>
+      <w:r>
+        <w:rPr>
+          <w:sz w:val="28"/>
+          <w:szCs w:val="24"/>
+        </w:rPr>
+        <w:t xml:space="preserve"> a creature suffers, roll a d10 and consult the corresponding table below.</w:t>
       </w:r>
     </w:p>
     <w:p>
@@ -7475,7 +7595,7 @@
                 <w:sz w:val="28"/>
                 <w:szCs w:val="28"/>
               </w:rPr>
-              <w:t>Madness</w:t>
+              <w:t>Mania</w:t>
             </w:r>
             <w:r>
               <w:rPr>
@@ -8360,7 +8480,7 @@
                 <w:sz w:val="28"/>
                 <w:szCs w:val="28"/>
               </w:rPr>
-              <w:t>Madness</w:t>
+              <w:t>Mania</w:t>
             </w:r>
             <w:r>
               <w:rPr>
@@ -8645,7 +8765,25 @@
                 <w:sz w:val="28"/>
                 <w:szCs w:val="28"/>
               </w:rPr>
-              <w:t>The character regards something (usually the source of madness) with intense revulsion</w:t>
+              <w:t xml:space="preserve">The character regards something (usually the source of </w:t>
+            </w:r>
+            <w:r>
+              <w:rPr>
+                <w:rFonts w:eastAsia="Times New Roman" w:cs="Times New Roman"/>
+                <w:color w:val="000000"/>
+                <w:sz w:val="28"/>
+                <w:szCs w:val="28"/>
+              </w:rPr>
+              <w:t>Mania</w:t>
+            </w:r>
+            <w:r>
+              <w:rPr>
+                <w:rFonts w:eastAsia="Times New Roman" w:cs="Times New Roman"/>
+                <w:color w:val="000000"/>
+                <w:sz w:val="28"/>
+                <w:szCs w:val="28"/>
+              </w:rPr>
+              <w:t>) with intense revulsion</w:t>
             </w:r>
             <w:r>
               <w:rPr>
@@ -9034,7 +9172,45 @@
                 <w:sz w:val="28"/>
                 <w:szCs w:val="28"/>
               </w:rPr>
-              <w:t xml:space="preserve"> traits and class features, but doesn’t recognize other people or remember anything that happened before the madness took effect.</w:t>
+              <w:t xml:space="preserve"> traits and class </w:t>
+            </w:r>
+            <w:proofErr w:type="gramStart"/>
+            <w:r>
+              <w:rPr>
+                <w:rFonts w:eastAsia="Times New Roman" w:cs="Times New Roman"/>
+                <w:color w:val="000000"/>
+                <w:sz w:val="28"/>
+                <w:szCs w:val="28"/>
+              </w:rPr>
+              <w:t>features, but</w:t>
+            </w:r>
+            <w:proofErr w:type="gramEnd"/>
+            <w:r>
+              <w:rPr>
+                <w:rFonts w:eastAsia="Times New Roman" w:cs="Times New Roman"/>
+                <w:color w:val="000000"/>
+                <w:sz w:val="28"/>
+                <w:szCs w:val="28"/>
+              </w:rPr>
+              <w:t xml:space="preserve"> doesn’t recognize other people or remember anything that happened before the </w:t>
+            </w:r>
+            <w:r>
+              <w:rPr>
+                <w:rFonts w:eastAsia="Times New Roman" w:cs="Times New Roman"/>
+                <w:color w:val="000000"/>
+                <w:sz w:val="28"/>
+                <w:szCs w:val="28"/>
+              </w:rPr>
+              <w:t>Mania</w:t>
+            </w:r>
+            <w:r>
+              <w:rPr>
+                <w:rFonts w:eastAsia="Times New Roman" w:cs="Times New Roman"/>
+                <w:color w:val="000000"/>
+                <w:sz w:val="28"/>
+                <w:szCs w:val="28"/>
+              </w:rPr>
+              <w:t xml:space="preserve"> took effect.</w:t>
             </w:r>
           </w:p>
         </w:tc>
@@ -11072,7 +11248,27 @@
                 <w:sz w:val="28"/>
                 <w:szCs w:val="28"/>
               </w:rPr>
-              <w:t xml:space="preserve"> Especially when they pretend they aren’t judging me.</w:t>
+              <w:t xml:space="preserve"> Especially when they </w:t>
+            </w:r>
+            <w:proofErr w:type="gramStart"/>
+            <w:r>
+              <w:rPr>
+                <w:rFonts w:eastAsia="Times New Roman" w:cs="Times New Roman"/>
+                <w:color w:val="000000"/>
+                <w:sz w:val="28"/>
+                <w:szCs w:val="28"/>
+              </w:rPr>
+              <w:t>pretend</w:t>
+            </w:r>
+            <w:proofErr w:type="gramEnd"/>
+            <w:r>
+              <w:rPr>
+                <w:rFonts w:eastAsia="Times New Roman" w:cs="Times New Roman"/>
+                <w:color w:val="000000"/>
+                <w:sz w:val="28"/>
+                <w:szCs w:val="28"/>
+              </w:rPr>
+              <w:t xml:space="preserve"> they aren’t judging me.</w:t>
             </w:r>
             <w:r>
               <w:rPr>
@@ -14236,7 +14432,23 @@
           <w:sz w:val="28"/>
           <w:szCs w:val="24"/>
         </w:rPr>
-        <w:t>Your cantrips gain the normal benefits of a higher character level (i.e. additional damage at certain character levels).</w:t>
+        <w:t>Your cantrips gain the normal benefits of a higher character level (</w:t>
+      </w:r>
+      <w:proofErr w:type="gramStart"/>
+      <w:r>
+        <w:rPr>
+          <w:sz w:val="28"/>
+          <w:szCs w:val="24"/>
+        </w:rPr>
+        <w:t>i.e.</w:t>
+      </w:r>
+      <w:proofErr w:type="gramEnd"/>
+      <w:r>
+        <w:rPr>
+          <w:sz w:val="28"/>
+          <w:szCs w:val="24"/>
+        </w:rPr>
+        <w:t xml:space="preserve"> additional damage at certain character levels).</w:t>
       </w:r>
     </w:p>
     <w:p>

</xml_diff>

<commit_message>
Cantrips and Spell Attacks
- Added the rules for most cantrips
- Decided the game will not use spell attack rolls since there's already a casting roll
- Created Divine spells and their rules (for most cantrips anyway)
</commit_message>
<xml_diff>
--- a/Rules.docx
+++ b/Rules.docx
@@ -5445,6 +5445,41 @@
           <w:sz w:val="28"/>
           <w:szCs w:val="24"/>
         </w:rPr>
+        <w:t>Spell Attacks</w:t>
+      </w:r>
+    </w:p>
+    <w:p>
+      <w:pPr>
+        <w:pStyle w:val="ListParagraph"/>
+        <w:numPr>
+          <w:ilvl w:val="0"/>
+          <w:numId w:val="24"/>
+        </w:numPr>
+        <w:rPr>
+          <w:sz w:val="28"/>
+          <w:szCs w:val="24"/>
+        </w:rPr>
+      </w:pPr>
+      <w:r>
+        <w:rPr>
+          <w:sz w:val="28"/>
+          <w:szCs w:val="24"/>
+        </w:rPr>
+        <w:t>Many spells require you to make a “spell attack,” in which you roll a d20 and add your Intelligence modifier to determine if the target takes damage or suffers an effect. This roll</w:t>
+      </w:r>
+    </w:p>
+    <w:p>
+      <w:pPr>
+        <w:rPr>
+          <w:sz w:val="28"/>
+          <w:szCs w:val="24"/>
+        </w:rPr>
+      </w:pPr>
+      <w:r>
+        <w:rPr>
+          <w:sz w:val="28"/>
+          <w:szCs w:val="24"/>
+        </w:rPr>
         <w:t>Miscasts</w:t>
       </w:r>
     </w:p>
@@ -5540,6 +5575,7 @@
           <w:sz w:val="28"/>
           <w:szCs w:val="24"/>
         </w:rPr>
+        <w:lastRenderedPageBreak/>
         <w:t xml:space="preserve">11-15: </w:t>
       </w:r>
       <w:r>
@@ -5595,7 +5631,6 @@
           <w:sz w:val="28"/>
           <w:szCs w:val="24"/>
         </w:rPr>
-        <w:lastRenderedPageBreak/>
         <w:t xml:space="preserve">16-19: </w:t>
       </w:r>
       <w:r>
@@ -5715,6 +5750,61 @@
           <w:szCs w:val="24"/>
         </w:rPr>
         <w:t xml:space="preserve"> and rolls on the Wild Magic Surge table.</w:t>
+      </w:r>
+    </w:p>
+    <w:p>
+      <w:pPr>
+        <w:rPr>
+          <w:sz w:val="28"/>
+          <w:szCs w:val="24"/>
+        </w:rPr>
+      </w:pPr>
+      <w:r>
+        <w:rPr>
+          <w:sz w:val="28"/>
+          <w:szCs w:val="24"/>
+        </w:rPr>
+        <w:t>Divine Spells</w:t>
+      </w:r>
+    </w:p>
+    <w:p>
+      <w:pPr>
+        <w:pStyle w:val="ListParagraph"/>
+        <w:numPr>
+          <w:ilvl w:val="0"/>
+          <w:numId w:val="25"/>
+        </w:numPr>
+        <w:rPr>
+          <w:sz w:val="28"/>
+          <w:szCs w:val="24"/>
+        </w:rPr>
+      </w:pPr>
+      <w:r>
+        <w:rPr>
+          <w:sz w:val="28"/>
+          <w:szCs w:val="24"/>
+        </w:rPr>
+        <w:t>Divine spells trace their lineage to Era, rather than Tzeentch. These spells, listed in the “Divine Spells List” file, do not make a standard INT roll to determine if they are successfully casted. Instead, roll a d10; if the number rolled is equal to or less than your current Corruption level the spell fails.</w:t>
+      </w:r>
+    </w:p>
+    <w:p>
+      <w:pPr>
+        <w:pStyle w:val="ListParagraph"/>
+        <w:numPr>
+          <w:ilvl w:val="0"/>
+          <w:numId w:val="25"/>
+        </w:numPr>
+        <w:rPr>
+          <w:sz w:val="28"/>
+          <w:szCs w:val="24"/>
+        </w:rPr>
+      </w:pPr>
+      <w:r>
+        <w:rPr>
+          <w:sz w:val="28"/>
+          <w:szCs w:val="24"/>
+        </w:rPr>
+        <w:t>Recordings and knowledge of these spells is extremely rare and highly prized. They also avoid the stigma associated with Ruinous magic.</w:t>
       </w:r>
     </w:p>
     <w:p>
@@ -17138,6 +17228,119 @@
     </w:lvl>
   </w:abstractNum>
   <w:abstractNum w:abstractNumId="5" w15:restartNumberingAfterBreak="0">
+    <w:nsid w:val="18C91475"/>
+    <w:multiLevelType w:val="hybridMultilevel"/>
+    <w:tmpl w:val="23A61266"/>
+    <w:lvl w:ilvl="0" w:tplc="04090001">
+      <w:start w:val="1"/>
+      <w:numFmt w:val="bullet"/>
+      <w:lvlText w:val=""/>
+      <w:lvlJc w:val="left"/>
+      <w:pPr>
+        <w:ind w:left="720" w:hanging="360"/>
+      </w:pPr>
+      <w:rPr>
+        <w:rFonts w:ascii="Symbol" w:hAnsi="Symbol" w:hint="default"/>
+      </w:rPr>
+    </w:lvl>
+    <w:lvl w:ilvl="1" w:tplc="04090003" w:tentative="1">
+      <w:start w:val="1"/>
+      <w:numFmt w:val="bullet"/>
+      <w:lvlText w:val="o"/>
+      <w:lvlJc w:val="left"/>
+      <w:pPr>
+        <w:ind w:left="1440" w:hanging="360"/>
+      </w:pPr>
+      <w:rPr>
+        <w:rFonts w:ascii="Courier New" w:hAnsi="Courier New" w:cs="Courier New" w:hint="default"/>
+      </w:rPr>
+    </w:lvl>
+    <w:lvl w:ilvl="2" w:tplc="04090005" w:tentative="1">
+      <w:start w:val="1"/>
+      <w:numFmt w:val="bullet"/>
+      <w:lvlText w:val=""/>
+      <w:lvlJc w:val="left"/>
+      <w:pPr>
+        <w:ind w:left="2160" w:hanging="360"/>
+      </w:pPr>
+      <w:rPr>
+        <w:rFonts w:ascii="Wingdings" w:hAnsi="Wingdings" w:hint="default"/>
+      </w:rPr>
+    </w:lvl>
+    <w:lvl w:ilvl="3" w:tplc="04090001" w:tentative="1">
+      <w:start w:val="1"/>
+      <w:numFmt w:val="bullet"/>
+      <w:lvlText w:val=""/>
+      <w:lvlJc w:val="left"/>
+      <w:pPr>
+        <w:ind w:left="2880" w:hanging="360"/>
+      </w:pPr>
+      <w:rPr>
+        <w:rFonts w:ascii="Symbol" w:hAnsi="Symbol" w:hint="default"/>
+      </w:rPr>
+    </w:lvl>
+    <w:lvl w:ilvl="4" w:tplc="04090003" w:tentative="1">
+      <w:start w:val="1"/>
+      <w:numFmt w:val="bullet"/>
+      <w:lvlText w:val="o"/>
+      <w:lvlJc w:val="left"/>
+      <w:pPr>
+        <w:ind w:left="3600" w:hanging="360"/>
+      </w:pPr>
+      <w:rPr>
+        <w:rFonts w:ascii="Courier New" w:hAnsi="Courier New" w:cs="Courier New" w:hint="default"/>
+      </w:rPr>
+    </w:lvl>
+    <w:lvl w:ilvl="5" w:tplc="04090005" w:tentative="1">
+      <w:start w:val="1"/>
+      <w:numFmt w:val="bullet"/>
+      <w:lvlText w:val=""/>
+      <w:lvlJc w:val="left"/>
+      <w:pPr>
+        <w:ind w:left="4320" w:hanging="360"/>
+      </w:pPr>
+      <w:rPr>
+        <w:rFonts w:ascii="Wingdings" w:hAnsi="Wingdings" w:hint="default"/>
+      </w:rPr>
+    </w:lvl>
+    <w:lvl w:ilvl="6" w:tplc="04090001" w:tentative="1">
+      <w:start w:val="1"/>
+      <w:numFmt w:val="bullet"/>
+      <w:lvlText w:val=""/>
+      <w:lvlJc w:val="left"/>
+      <w:pPr>
+        <w:ind w:left="5040" w:hanging="360"/>
+      </w:pPr>
+      <w:rPr>
+        <w:rFonts w:ascii="Symbol" w:hAnsi="Symbol" w:hint="default"/>
+      </w:rPr>
+    </w:lvl>
+    <w:lvl w:ilvl="7" w:tplc="04090003" w:tentative="1">
+      <w:start w:val="1"/>
+      <w:numFmt w:val="bullet"/>
+      <w:lvlText w:val="o"/>
+      <w:lvlJc w:val="left"/>
+      <w:pPr>
+        <w:ind w:left="5760" w:hanging="360"/>
+      </w:pPr>
+      <w:rPr>
+        <w:rFonts w:ascii="Courier New" w:hAnsi="Courier New" w:cs="Courier New" w:hint="default"/>
+      </w:rPr>
+    </w:lvl>
+    <w:lvl w:ilvl="8" w:tplc="04090005" w:tentative="1">
+      <w:start w:val="1"/>
+      <w:numFmt w:val="bullet"/>
+      <w:lvlText w:val=""/>
+      <w:lvlJc w:val="left"/>
+      <w:pPr>
+        <w:ind w:left="6480" w:hanging="360"/>
+      </w:pPr>
+      <w:rPr>
+        <w:rFonts w:ascii="Wingdings" w:hAnsi="Wingdings" w:hint="default"/>
+      </w:rPr>
+    </w:lvl>
+  </w:abstractNum>
+  <w:abstractNum w:abstractNumId="6" w15:restartNumberingAfterBreak="0">
     <w:nsid w:val="1C0D65CD"/>
     <w:multiLevelType w:val="hybridMultilevel"/>
     <w:tmpl w:val="68C614C2"/>
@@ -17250,7 +17453,7 @@
       </w:rPr>
     </w:lvl>
   </w:abstractNum>
-  <w:abstractNum w:abstractNumId="6" w15:restartNumberingAfterBreak="0">
+  <w:abstractNum w:abstractNumId="7" w15:restartNumberingAfterBreak="0">
     <w:nsid w:val="283F2A49"/>
     <w:multiLevelType w:val="hybridMultilevel"/>
     <w:tmpl w:val="D7B280AA"/>
@@ -17363,7 +17566,7 @@
       </w:rPr>
     </w:lvl>
   </w:abstractNum>
-  <w:abstractNum w:abstractNumId="7" w15:restartNumberingAfterBreak="0">
+  <w:abstractNum w:abstractNumId="8" w15:restartNumberingAfterBreak="0">
     <w:nsid w:val="2AF953D3"/>
     <w:multiLevelType w:val="hybridMultilevel"/>
     <w:tmpl w:val="01345F1C"/>
@@ -17476,7 +17679,7 @@
       </w:rPr>
     </w:lvl>
   </w:abstractNum>
-  <w:abstractNum w:abstractNumId="8" w15:restartNumberingAfterBreak="0">
+  <w:abstractNum w:abstractNumId="9" w15:restartNumberingAfterBreak="0">
     <w:nsid w:val="2E372413"/>
     <w:multiLevelType w:val="hybridMultilevel"/>
     <w:tmpl w:val="527AA4EE"/>
@@ -17589,7 +17792,7 @@
       </w:rPr>
     </w:lvl>
   </w:abstractNum>
-  <w:abstractNum w:abstractNumId="9" w15:restartNumberingAfterBreak="0">
+  <w:abstractNum w:abstractNumId="10" w15:restartNumberingAfterBreak="0">
     <w:nsid w:val="2E426078"/>
     <w:multiLevelType w:val="hybridMultilevel"/>
     <w:tmpl w:val="6AEECB78"/>
@@ -17702,7 +17905,120 @@
       </w:rPr>
     </w:lvl>
   </w:abstractNum>
-  <w:abstractNum w:abstractNumId="10" w15:restartNumberingAfterBreak="0">
+  <w:abstractNum w:abstractNumId="11" w15:restartNumberingAfterBreak="0">
+    <w:nsid w:val="2F574A6E"/>
+    <w:multiLevelType w:val="hybridMultilevel"/>
+    <w:tmpl w:val="3378D600"/>
+    <w:lvl w:ilvl="0" w:tplc="04090001">
+      <w:start w:val="1"/>
+      <w:numFmt w:val="bullet"/>
+      <w:lvlText w:val=""/>
+      <w:lvlJc w:val="left"/>
+      <w:pPr>
+        <w:ind w:left="720" w:hanging="360"/>
+      </w:pPr>
+      <w:rPr>
+        <w:rFonts w:ascii="Symbol" w:hAnsi="Symbol" w:hint="default"/>
+      </w:rPr>
+    </w:lvl>
+    <w:lvl w:ilvl="1" w:tplc="04090003" w:tentative="1">
+      <w:start w:val="1"/>
+      <w:numFmt w:val="bullet"/>
+      <w:lvlText w:val="o"/>
+      <w:lvlJc w:val="left"/>
+      <w:pPr>
+        <w:ind w:left="1440" w:hanging="360"/>
+      </w:pPr>
+      <w:rPr>
+        <w:rFonts w:ascii="Courier New" w:hAnsi="Courier New" w:cs="Courier New" w:hint="default"/>
+      </w:rPr>
+    </w:lvl>
+    <w:lvl w:ilvl="2" w:tplc="04090005" w:tentative="1">
+      <w:start w:val="1"/>
+      <w:numFmt w:val="bullet"/>
+      <w:lvlText w:val=""/>
+      <w:lvlJc w:val="left"/>
+      <w:pPr>
+        <w:ind w:left="2160" w:hanging="360"/>
+      </w:pPr>
+      <w:rPr>
+        <w:rFonts w:ascii="Wingdings" w:hAnsi="Wingdings" w:hint="default"/>
+      </w:rPr>
+    </w:lvl>
+    <w:lvl w:ilvl="3" w:tplc="04090001" w:tentative="1">
+      <w:start w:val="1"/>
+      <w:numFmt w:val="bullet"/>
+      <w:lvlText w:val=""/>
+      <w:lvlJc w:val="left"/>
+      <w:pPr>
+        <w:ind w:left="2880" w:hanging="360"/>
+      </w:pPr>
+      <w:rPr>
+        <w:rFonts w:ascii="Symbol" w:hAnsi="Symbol" w:hint="default"/>
+      </w:rPr>
+    </w:lvl>
+    <w:lvl w:ilvl="4" w:tplc="04090003" w:tentative="1">
+      <w:start w:val="1"/>
+      <w:numFmt w:val="bullet"/>
+      <w:lvlText w:val="o"/>
+      <w:lvlJc w:val="left"/>
+      <w:pPr>
+        <w:ind w:left="3600" w:hanging="360"/>
+      </w:pPr>
+      <w:rPr>
+        <w:rFonts w:ascii="Courier New" w:hAnsi="Courier New" w:cs="Courier New" w:hint="default"/>
+      </w:rPr>
+    </w:lvl>
+    <w:lvl w:ilvl="5" w:tplc="04090005" w:tentative="1">
+      <w:start w:val="1"/>
+      <w:numFmt w:val="bullet"/>
+      <w:lvlText w:val=""/>
+      <w:lvlJc w:val="left"/>
+      <w:pPr>
+        <w:ind w:left="4320" w:hanging="360"/>
+      </w:pPr>
+      <w:rPr>
+        <w:rFonts w:ascii="Wingdings" w:hAnsi="Wingdings" w:hint="default"/>
+      </w:rPr>
+    </w:lvl>
+    <w:lvl w:ilvl="6" w:tplc="04090001" w:tentative="1">
+      <w:start w:val="1"/>
+      <w:numFmt w:val="bullet"/>
+      <w:lvlText w:val=""/>
+      <w:lvlJc w:val="left"/>
+      <w:pPr>
+        <w:ind w:left="5040" w:hanging="360"/>
+      </w:pPr>
+      <w:rPr>
+        <w:rFonts w:ascii="Symbol" w:hAnsi="Symbol" w:hint="default"/>
+      </w:rPr>
+    </w:lvl>
+    <w:lvl w:ilvl="7" w:tplc="04090003" w:tentative="1">
+      <w:start w:val="1"/>
+      <w:numFmt w:val="bullet"/>
+      <w:lvlText w:val="o"/>
+      <w:lvlJc w:val="left"/>
+      <w:pPr>
+        <w:ind w:left="5760" w:hanging="360"/>
+      </w:pPr>
+      <w:rPr>
+        <w:rFonts w:ascii="Courier New" w:hAnsi="Courier New" w:cs="Courier New" w:hint="default"/>
+      </w:rPr>
+    </w:lvl>
+    <w:lvl w:ilvl="8" w:tplc="04090005" w:tentative="1">
+      <w:start w:val="1"/>
+      <w:numFmt w:val="bullet"/>
+      <w:lvlText w:val=""/>
+      <w:lvlJc w:val="left"/>
+      <w:pPr>
+        <w:ind w:left="6480" w:hanging="360"/>
+      </w:pPr>
+      <w:rPr>
+        <w:rFonts w:ascii="Wingdings" w:hAnsi="Wingdings" w:hint="default"/>
+      </w:rPr>
+    </w:lvl>
+  </w:abstractNum>
+  <w:abstractNum w:abstractNumId="12" w15:restartNumberingAfterBreak="0">
     <w:nsid w:val="402C2A6A"/>
     <w:multiLevelType w:val="hybridMultilevel"/>
     <w:tmpl w:val="C64A7A5C"/>
@@ -17815,7 +18131,7 @@
       </w:rPr>
     </w:lvl>
   </w:abstractNum>
-  <w:abstractNum w:abstractNumId="11" w15:restartNumberingAfterBreak="0">
+  <w:abstractNum w:abstractNumId="13" w15:restartNumberingAfterBreak="0">
     <w:nsid w:val="41231DA9"/>
     <w:multiLevelType w:val="hybridMultilevel"/>
     <w:tmpl w:val="3DCC3C32"/>
@@ -17928,7 +18244,7 @@
       </w:rPr>
     </w:lvl>
   </w:abstractNum>
-  <w:abstractNum w:abstractNumId="12" w15:restartNumberingAfterBreak="0">
+  <w:abstractNum w:abstractNumId="14" w15:restartNumberingAfterBreak="0">
     <w:nsid w:val="49837D2C"/>
     <w:multiLevelType w:val="hybridMultilevel"/>
     <w:tmpl w:val="CCF09D50"/>
@@ -18041,7 +18357,7 @@
       </w:rPr>
     </w:lvl>
   </w:abstractNum>
-  <w:abstractNum w:abstractNumId="13" w15:restartNumberingAfterBreak="0">
+  <w:abstractNum w:abstractNumId="15" w15:restartNumberingAfterBreak="0">
     <w:nsid w:val="4AC2481F"/>
     <w:multiLevelType w:val="hybridMultilevel"/>
     <w:tmpl w:val="AEF8FA3E"/>
@@ -18154,7 +18470,7 @@
       </w:rPr>
     </w:lvl>
   </w:abstractNum>
-  <w:abstractNum w:abstractNumId="14" w15:restartNumberingAfterBreak="0">
+  <w:abstractNum w:abstractNumId="16" w15:restartNumberingAfterBreak="0">
     <w:nsid w:val="4E4869A7"/>
     <w:multiLevelType w:val="hybridMultilevel"/>
     <w:tmpl w:val="EB4AFBF0"/>
@@ -18267,7 +18583,7 @@
       </w:rPr>
     </w:lvl>
   </w:abstractNum>
-  <w:abstractNum w:abstractNumId="15" w15:restartNumberingAfterBreak="0">
+  <w:abstractNum w:abstractNumId="17" w15:restartNumberingAfterBreak="0">
     <w:nsid w:val="519D43F5"/>
     <w:multiLevelType w:val="hybridMultilevel"/>
     <w:tmpl w:val="90547246"/>
@@ -18380,7 +18696,7 @@
       </w:rPr>
     </w:lvl>
   </w:abstractNum>
-  <w:abstractNum w:abstractNumId="16" w15:restartNumberingAfterBreak="0">
+  <w:abstractNum w:abstractNumId="18" w15:restartNumberingAfterBreak="0">
     <w:nsid w:val="542F49B7"/>
     <w:multiLevelType w:val="hybridMultilevel"/>
     <w:tmpl w:val="7CBCB140"/>
@@ -18493,7 +18809,7 @@
       </w:rPr>
     </w:lvl>
   </w:abstractNum>
-  <w:abstractNum w:abstractNumId="17" w15:restartNumberingAfterBreak="0">
+  <w:abstractNum w:abstractNumId="19" w15:restartNumberingAfterBreak="0">
     <w:nsid w:val="54DE1120"/>
     <w:multiLevelType w:val="hybridMultilevel"/>
     <w:tmpl w:val="76DEB6B0"/>
@@ -18606,7 +18922,7 @@
       </w:rPr>
     </w:lvl>
   </w:abstractNum>
-  <w:abstractNum w:abstractNumId="18" w15:restartNumberingAfterBreak="0">
+  <w:abstractNum w:abstractNumId="20" w15:restartNumberingAfterBreak="0">
     <w:nsid w:val="736A0696"/>
     <w:multiLevelType w:val="hybridMultilevel"/>
     <w:tmpl w:val="ACDAA192"/>
@@ -18719,7 +19035,7 @@
       </w:rPr>
     </w:lvl>
   </w:abstractNum>
-  <w:abstractNum w:abstractNumId="19" w15:restartNumberingAfterBreak="0">
+  <w:abstractNum w:abstractNumId="21" w15:restartNumberingAfterBreak="0">
     <w:nsid w:val="759B1B1B"/>
     <w:multiLevelType w:val="hybridMultilevel"/>
     <w:tmpl w:val="183AD47C"/>
@@ -18832,7 +19148,7 @@
       </w:rPr>
     </w:lvl>
   </w:abstractNum>
-  <w:abstractNum w:abstractNumId="20" w15:restartNumberingAfterBreak="0">
+  <w:abstractNum w:abstractNumId="22" w15:restartNumberingAfterBreak="0">
     <w:nsid w:val="78F1126D"/>
     <w:multiLevelType w:val="hybridMultilevel"/>
     <w:tmpl w:val="3BBE63AC"/>
@@ -18945,7 +19261,7 @@
       </w:rPr>
     </w:lvl>
   </w:abstractNum>
-  <w:abstractNum w:abstractNumId="21" w15:restartNumberingAfterBreak="0">
+  <w:abstractNum w:abstractNumId="23" w15:restartNumberingAfterBreak="0">
     <w:nsid w:val="7D575213"/>
     <w:multiLevelType w:val="hybridMultilevel"/>
     <w:tmpl w:val="2FB2300C"/>
@@ -19058,7 +19374,7 @@
       </w:rPr>
     </w:lvl>
   </w:abstractNum>
-  <w:abstractNum w:abstractNumId="22" w15:restartNumberingAfterBreak="0">
+  <w:abstractNum w:abstractNumId="24" w15:restartNumberingAfterBreak="0">
     <w:nsid w:val="7F7A3657"/>
     <w:multiLevelType w:val="hybridMultilevel"/>
     <w:tmpl w:val="B4E090CA"/>
@@ -19175,13 +19491,13 @@
     <w:abstractNumId w:val="1"/>
   </w:num>
   <w:num w:numId="2" w16cid:durableId="798573606">
-    <w:abstractNumId w:val="8"/>
+    <w:abstractNumId w:val="9"/>
   </w:num>
   <w:num w:numId="3" w16cid:durableId="2065828773">
-    <w:abstractNumId w:val="19"/>
+    <w:abstractNumId w:val="21"/>
   </w:num>
   <w:num w:numId="4" w16cid:durableId="1110972184">
-    <w:abstractNumId w:val="5"/>
+    <w:abstractNumId w:val="6"/>
   </w:num>
   <w:num w:numId="5" w16cid:durableId="1863590760">
     <w:abstractNumId w:val="0"/>
@@ -19190,55 +19506,61 @@
     <w:abstractNumId w:val="2"/>
   </w:num>
   <w:num w:numId="7" w16cid:durableId="359353720">
+    <w:abstractNumId w:val="15"/>
+  </w:num>
+  <w:num w:numId="8" w16cid:durableId="1367562920">
+    <w:abstractNumId w:val="8"/>
+  </w:num>
+  <w:num w:numId="9" w16cid:durableId="1747728436">
+    <w:abstractNumId w:val="20"/>
+  </w:num>
+  <w:num w:numId="10" w16cid:durableId="119153799">
+    <w:abstractNumId w:val="23"/>
+  </w:num>
+  <w:num w:numId="11" w16cid:durableId="649481040">
+    <w:abstractNumId w:val="24"/>
+  </w:num>
+  <w:num w:numId="12" w16cid:durableId="395979319">
     <w:abstractNumId w:val="13"/>
   </w:num>
-  <w:num w:numId="8" w16cid:durableId="1367562920">
+  <w:num w:numId="13" w16cid:durableId="1303533770">
+    <w:abstractNumId w:val="22"/>
+  </w:num>
+  <w:num w:numId="14" w16cid:durableId="2072262768">
+    <w:abstractNumId w:val="16"/>
+  </w:num>
+  <w:num w:numId="15" w16cid:durableId="1007489443">
+    <w:abstractNumId w:val="17"/>
+  </w:num>
+  <w:num w:numId="16" w16cid:durableId="1933778669">
     <w:abstractNumId w:val="7"/>
   </w:num>
-  <w:num w:numId="9" w16cid:durableId="1747728436">
+  <w:num w:numId="17" w16cid:durableId="1878198450">
     <w:abstractNumId w:val="18"/>
-  </w:num>
-  <w:num w:numId="10" w16cid:durableId="119153799">
-    <w:abstractNumId w:val="21"/>
-  </w:num>
-  <w:num w:numId="11" w16cid:durableId="649481040">
-    <w:abstractNumId w:val="22"/>
-  </w:num>
-  <w:num w:numId="12" w16cid:durableId="395979319">
-    <w:abstractNumId w:val="11"/>
-  </w:num>
-  <w:num w:numId="13" w16cid:durableId="1303533770">
-    <w:abstractNumId w:val="20"/>
-  </w:num>
-  <w:num w:numId="14" w16cid:durableId="2072262768">
-    <w:abstractNumId w:val="14"/>
-  </w:num>
-  <w:num w:numId="15" w16cid:durableId="1007489443">
-    <w:abstractNumId w:val="15"/>
-  </w:num>
-  <w:num w:numId="16" w16cid:durableId="1933778669">
-    <w:abstractNumId w:val="6"/>
-  </w:num>
-  <w:num w:numId="17" w16cid:durableId="1878198450">
-    <w:abstractNumId w:val="16"/>
   </w:num>
   <w:num w:numId="18" w16cid:durableId="52237236">
     <w:abstractNumId w:val="3"/>
   </w:num>
   <w:num w:numId="19" w16cid:durableId="1309045111">
-    <w:abstractNumId w:val="10"/>
+    <w:abstractNumId w:val="12"/>
   </w:num>
   <w:num w:numId="20" w16cid:durableId="9794639">
-    <w:abstractNumId w:val="12"/>
+    <w:abstractNumId w:val="14"/>
   </w:num>
   <w:num w:numId="21" w16cid:durableId="14773323">
-    <w:abstractNumId w:val="17"/>
+    <w:abstractNumId w:val="19"/>
   </w:num>
   <w:num w:numId="22" w16cid:durableId="1618945863">
     <w:abstractNumId w:val="4"/>
   </w:num>
   <w:num w:numId="23" w16cid:durableId="797459064">
-    <w:abstractNumId w:val="9"/>
+    <w:abstractNumId w:val="10"/>
+  </w:num>
+  <w:num w:numId="24" w16cid:durableId="759372996">
+    <w:abstractNumId w:val="11"/>
+  </w:num>
+  <w:num w:numId="25" w16cid:durableId="2008171791">
+    <w:abstractNumId w:val="5"/>
   </w:num>
 </w:numbering>
 </file>

</xml_diff>